<commit_message>
--DB version control: Documentation Update--
(this version uses version 0.1 of the database)

Updated the DB_version_control\docs\DB Version Control Module Documentation.docx with information about how the module works and how to upgrade an existing database of a given version or deploy a database version to a given database for the first time.
</commit_message>
<xml_diff>
--- a/docs/DB Version Control Module Documentation.docx
+++ b/docs/DB Version Control Module Documentation.docx
@@ -15,56 +15,187 @@
         </w:rPr>
         <w:t>Database Version Control Module Documentation</w:t>
       </w:r>
+    </w:p>
+    <w:p>
+      <w:r>
+        <w:t xml:space="preserve">Purpose: There is a need to store the upgrade history for a given database instance so it can safely and easily be upgraded when a given version of an application or module is deployed.  This module will serve to inform data staff of which database version a given database instance is on and when each upgrade was applied to the instance.  </w:t>
+      </w:r>
+      <w:r>
+        <w:t xml:space="preserve">This </w:t>
+      </w:r>
+      <w:r>
+        <w:t xml:space="preserve">module </w:t>
+      </w:r>
+      <w:r>
+        <w:t>is used to apply the necessary database upgrades in order to deploy a given version of an associated application</w:t>
+      </w:r>
+      <w:r>
+        <w:t xml:space="preserve"> or module</w:t>
+      </w:r>
+      <w:r>
+        <w:t>.</w:t>
+      </w:r>
+    </w:p>
+    <w:p>
+      <w:r>
+        <w:t xml:space="preserve">Technical information: </w:t>
+      </w:r>
+    </w:p>
+    <w:p>
+      <w:pPr>
+        <w:pStyle w:val="ListParagraph"/>
+        <w:numPr>
+          <w:ilvl w:val="0"/>
+          <w:numId w:val="2"/>
+        </w:numPr>
+      </w:pPr>
+      <w:r>
+        <w:t>The Objects used in the module have the prefix "DB_UPGRADE_"</w:t>
+      </w:r>
+    </w:p>
+    <w:p>
+      <w:pPr>
+        <w:pStyle w:val="ListParagraph"/>
+        <w:numPr>
+          <w:ilvl w:val="0"/>
+          <w:numId w:val="2"/>
+        </w:numPr>
+      </w:pPr>
+      <w:r>
+        <w:t>Each time a database upgrade is applied it will insert a record in to the DB_UPGRADE_LOGS table that defines the numeric version and application/module name that was applied</w:t>
+      </w:r>
       <w:bookmarkStart w:id="0" w:name="_GoBack"/>
       <w:bookmarkEnd w:id="0"/>
     </w:p>
     <w:p>
       <w:r>
-        <w:t xml:space="preserve">Purpose: There is a need to store the upgrade history for a given database instance so it can safely and easily be upgraded when a given version of an application or module is deployed.  This module will serve to inform data staff of which database version a given database instance is on and when each upgrade was applied to the instance.  </w:t>
-      </w:r>
-      <w:r>
-        <w:t xml:space="preserve">This </w:t>
-      </w:r>
-      <w:r>
-        <w:t xml:space="preserve">module </w:t>
-      </w:r>
-      <w:r>
-        <w:t>is used to apply the necessary database upgrades in order to deploy a given version of an associated application</w:t>
-      </w:r>
-      <w:r>
-        <w:t xml:space="preserve"> or module</w:t>
-      </w:r>
-      <w:r>
-        <w:t>.</w:t>
+        <w:t xml:space="preserve">Installing/Upgrading the database for a given </w:t>
+      </w:r>
+      <w:r>
+        <w:t>module</w:t>
+      </w:r>
+      <w:r>
+        <w:t xml:space="preserve"> version:</w:t>
       </w:r>
     </w:p>
     <w:p>
-      <w:r>
-        <w:t xml:space="preserve">Technical information: The DDL and DML used </w:t>
-      </w:r>
-      <w:r>
-        <w:t xml:space="preserve">to develop the module are contained in the </w:t>
-      </w:r>
-      <w:proofErr w:type="spellStart"/>
+      <w:pPr>
+        <w:pStyle w:val="ListParagraph"/>
+        <w:numPr>
+          <w:ilvl w:val="0"/>
+          <w:numId w:val="1"/>
+        </w:numPr>
+      </w:pPr>
+      <w:r>
+        <w:t xml:space="preserve">New installation: If you are installing this module on a database instance for the first time run the </w:t>
+      </w:r>
+      <w:r>
+        <w:t>DB_version_control\SQL</w:t>
+      </w:r>
+      <w:r>
+        <w:t>\</w:t>
+      </w:r>
+      <w:r>
+        <w:t>DB_version_control_combined_DDL_DML.sql</w:t>
+      </w:r>
+      <w:r>
+        <w:t xml:space="preserve"> script.</w:t>
+      </w:r>
+    </w:p>
+    <w:p>
+      <w:pPr>
+        <w:pStyle w:val="ListParagraph"/>
+        <w:numPr>
+          <w:ilvl w:val="0"/>
+          <w:numId w:val="1"/>
+        </w:numPr>
+      </w:pPr>
+      <w:r>
+        <w:t xml:space="preserve">Upgrading an existing installation: You must first determine which version of the </w:t>
+      </w:r>
+      <w:r>
+        <w:t xml:space="preserve">Database Version Control </w:t>
+      </w:r>
+      <w:r>
+        <w:t xml:space="preserve">database is currently installed by querying the </w:t>
+      </w:r>
+      <w:r>
+        <w:t>DB_UPGRADE_LOGS_V</w:t>
+      </w:r>
+      <w:r>
+        <w:t xml:space="preserve"> view with the UPGRADE_APP_NAME = </w:t>
+      </w:r>
+      <w:r>
+        <w:t>Database Version Control</w:t>
+      </w:r>
+      <w:r>
+        <w:t>'.  The highest UPGRADE_VERSION value is the currently installed database version (e.g. 0.3).  The scripts (</w:t>
+      </w:r>
+      <w:r>
+        <w:t>DB_version_control_</w:t>
+      </w:r>
+      <w:r>
+        <w:t>D</w:t>
+      </w:r>
+      <w:r>
+        <w:t>DL_DML_update_v[MAJOR].[MINOR]</w:t>
+      </w:r>
+      <w:r>
+        <w:t>.sql</w:t>
+      </w:r>
+      <w:r>
+        <w:t xml:space="preserve"> where [MAJOR] is the major version number and [MINOR] is the minor version number) in the </w:t>
+      </w:r>
       <w:r>
         <w:t>DB_version_control</w:t>
       </w:r>
-      <w:proofErr w:type="spellEnd"/>
-      <w:r>
-        <w:t xml:space="preserve">\SQL folder.  Detailed information about the database upgrade policy for this module can be found in </w:t>
-      </w:r>
-      <w:proofErr w:type="spellStart"/>
+      <w:r>
+        <w:t xml:space="preserve">\SQL\upgrades\ folder will be run in order to upgrade the database to the desired version.  For instance if the current version of the database is 0.3 and the desired database version is 0.5 the </w:t>
+      </w:r>
+      <w:r>
+        <w:t>DB_version_control_</w:t>
+      </w:r>
+      <w:r>
+        <w:t>DDL_DML_update_v0.4</w:t>
+      </w:r>
+      <w:r>
+        <w:t>.sql</w:t>
+      </w:r>
+      <w:r>
+        <w:t xml:space="preserve"> and </w:t>
+      </w:r>
+      <w:r>
+        <w:t>DB_version_control_</w:t>
+      </w:r>
+      <w:r>
+        <w:t>DDL_DML_update_v0.5</w:t>
+      </w:r>
+      <w:r>
+        <w:t>.sql</w:t>
+      </w:r>
+      <w:r>
+        <w:t xml:space="preserve"> files will be executed on the database instance in that order to perform the upgrade.  </w:t>
+      </w:r>
+    </w:p>
+    <w:p>
+      <w:pPr>
+        <w:pStyle w:val="ListParagraph"/>
+        <w:numPr>
+          <w:ilvl w:val="0"/>
+          <w:numId w:val="1"/>
+        </w:numPr>
+      </w:pPr>
+      <w:r>
+        <w:t xml:space="preserve">**Note: </w:t>
+      </w:r>
       <w:r>
         <w:t>DB_version_control</w:t>
       </w:r>
-      <w:proofErr w:type="spellEnd"/>
-      <w:r>
-        <w:t>\SQL folder</w:t>
-      </w:r>
-      <w:r>
-        <w:t xml:space="preserve">\README.txt.  </w:t>
+      <w:r>
+        <w:t>\SQL\README.txt contains detailed information for the general database version control policies</w:t>
       </w:r>
     </w:p>
+    <w:p/>
     <w:p/>
     <w:p/>
     <w:sectPr>
@@ -75,6 +206,243 @@
     </w:sectPr>
   </w:body>
 </w:document>
+</file>
+
+<file path=word/numbering.xml><?xml version="1.0" encoding="utf-8"?>
+<w:numbering xmlns:wpc="http://schemas.microsoft.com/office/word/2010/wordprocessingCanvas" xmlns:mc="http://schemas.openxmlformats.org/markup-compatibility/2006" xmlns:o="urn:schemas-microsoft-com:office:office" xmlns:r="http://schemas.openxmlformats.org/officeDocument/2006/relationships" xmlns:m="http://schemas.openxmlformats.org/officeDocument/2006/math" xmlns:v="urn:schemas-microsoft-com:vml" xmlns:wp14="http://schemas.microsoft.com/office/word/2010/wordprocessingDrawing" xmlns:wp="http://schemas.openxmlformats.org/drawingml/2006/wordprocessingDrawing" xmlns:w10="urn:schemas-microsoft-com:office:word" xmlns:w="http://schemas.openxmlformats.org/wordprocessingml/2006/main" xmlns:w14="http://schemas.microsoft.com/office/word/2010/wordml" xmlns:wpg="http://schemas.microsoft.com/office/word/2010/wordprocessingGroup" xmlns:wpi="http://schemas.microsoft.com/office/word/2010/wordprocessingInk" xmlns:wne="http://schemas.microsoft.com/office/word/2006/wordml" xmlns:wps="http://schemas.microsoft.com/office/word/2010/wordprocessingShape" mc:Ignorable="w14 wp14">
+  <w:abstractNum w:abstractNumId="0">
+    <w:nsid w:val="42C00ACA"/>
+    <w:multiLevelType w:val="hybridMultilevel"/>
+    <w:tmpl w:val="37040E3C"/>
+    <w:lvl w:ilvl="0" w:tplc="04090001">
+      <w:start w:val="1"/>
+      <w:numFmt w:val="bullet"/>
+      <w:lvlText w:val=""/>
+      <w:lvlJc w:val="left"/>
+      <w:pPr>
+        <w:ind w:left="360" w:hanging="360"/>
+      </w:pPr>
+      <w:rPr>
+        <w:rFonts w:ascii="Symbol" w:hAnsi="Symbol" w:hint="default"/>
+      </w:rPr>
+    </w:lvl>
+    <w:lvl w:ilvl="1" w:tplc="04090003" w:tentative="1">
+      <w:start w:val="1"/>
+      <w:numFmt w:val="bullet"/>
+      <w:lvlText w:val="o"/>
+      <w:lvlJc w:val="left"/>
+      <w:pPr>
+        <w:ind w:left="1080" w:hanging="360"/>
+      </w:pPr>
+      <w:rPr>
+        <w:rFonts w:ascii="Courier New" w:hAnsi="Courier New" w:cs="Courier New" w:hint="default"/>
+      </w:rPr>
+    </w:lvl>
+    <w:lvl w:ilvl="2" w:tplc="04090005" w:tentative="1">
+      <w:start w:val="1"/>
+      <w:numFmt w:val="bullet"/>
+      <w:lvlText w:val=""/>
+      <w:lvlJc w:val="left"/>
+      <w:pPr>
+        <w:ind w:left="1800" w:hanging="360"/>
+      </w:pPr>
+      <w:rPr>
+        <w:rFonts w:ascii="Wingdings" w:hAnsi="Wingdings" w:hint="default"/>
+      </w:rPr>
+    </w:lvl>
+    <w:lvl w:ilvl="3" w:tplc="04090001" w:tentative="1">
+      <w:start w:val="1"/>
+      <w:numFmt w:val="bullet"/>
+      <w:lvlText w:val=""/>
+      <w:lvlJc w:val="left"/>
+      <w:pPr>
+        <w:ind w:left="2520" w:hanging="360"/>
+      </w:pPr>
+      <w:rPr>
+        <w:rFonts w:ascii="Symbol" w:hAnsi="Symbol" w:hint="default"/>
+      </w:rPr>
+    </w:lvl>
+    <w:lvl w:ilvl="4" w:tplc="04090003" w:tentative="1">
+      <w:start w:val="1"/>
+      <w:numFmt w:val="bullet"/>
+      <w:lvlText w:val="o"/>
+      <w:lvlJc w:val="left"/>
+      <w:pPr>
+        <w:ind w:left="3240" w:hanging="360"/>
+      </w:pPr>
+      <w:rPr>
+        <w:rFonts w:ascii="Courier New" w:hAnsi="Courier New" w:cs="Courier New" w:hint="default"/>
+      </w:rPr>
+    </w:lvl>
+    <w:lvl w:ilvl="5" w:tplc="04090005" w:tentative="1">
+      <w:start w:val="1"/>
+      <w:numFmt w:val="bullet"/>
+      <w:lvlText w:val=""/>
+      <w:lvlJc w:val="left"/>
+      <w:pPr>
+        <w:ind w:left="3960" w:hanging="360"/>
+      </w:pPr>
+      <w:rPr>
+        <w:rFonts w:ascii="Wingdings" w:hAnsi="Wingdings" w:hint="default"/>
+      </w:rPr>
+    </w:lvl>
+    <w:lvl w:ilvl="6" w:tplc="04090001" w:tentative="1">
+      <w:start w:val="1"/>
+      <w:numFmt w:val="bullet"/>
+      <w:lvlText w:val=""/>
+      <w:lvlJc w:val="left"/>
+      <w:pPr>
+        <w:ind w:left="4680" w:hanging="360"/>
+      </w:pPr>
+      <w:rPr>
+        <w:rFonts w:ascii="Symbol" w:hAnsi="Symbol" w:hint="default"/>
+      </w:rPr>
+    </w:lvl>
+    <w:lvl w:ilvl="7" w:tplc="04090003" w:tentative="1">
+      <w:start w:val="1"/>
+      <w:numFmt w:val="bullet"/>
+      <w:lvlText w:val="o"/>
+      <w:lvlJc w:val="left"/>
+      <w:pPr>
+        <w:ind w:left="5400" w:hanging="360"/>
+      </w:pPr>
+      <w:rPr>
+        <w:rFonts w:ascii="Courier New" w:hAnsi="Courier New" w:cs="Courier New" w:hint="default"/>
+      </w:rPr>
+    </w:lvl>
+    <w:lvl w:ilvl="8" w:tplc="04090005" w:tentative="1">
+      <w:start w:val="1"/>
+      <w:numFmt w:val="bullet"/>
+      <w:lvlText w:val=""/>
+      <w:lvlJc w:val="left"/>
+      <w:pPr>
+        <w:ind w:left="6120" w:hanging="360"/>
+      </w:pPr>
+      <w:rPr>
+        <w:rFonts w:ascii="Wingdings" w:hAnsi="Wingdings" w:hint="default"/>
+      </w:rPr>
+    </w:lvl>
+  </w:abstractNum>
+  <w:abstractNum w:abstractNumId="1">
+    <w:nsid w:val="63CE25E3"/>
+    <w:multiLevelType w:val="hybridMultilevel"/>
+    <w:tmpl w:val="7624B428"/>
+    <w:lvl w:ilvl="0" w:tplc="04090001">
+      <w:start w:val="1"/>
+      <w:numFmt w:val="bullet"/>
+      <w:lvlText w:val=""/>
+      <w:lvlJc w:val="left"/>
+      <w:pPr>
+        <w:ind w:left="360" w:hanging="360"/>
+      </w:pPr>
+      <w:rPr>
+        <w:rFonts w:ascii="Symbol" w:hAnsi="Symbol" w:hint="default"/>
+      </w:rPr>
+    </w:lvl>
+    <w:lvl w:ilvl="1" w:tplc="04090003" w:tentative="1">
+      <w:start w:val="1"/>
+      <w:numFmt w:val="bullet"/>
+      <w:lvlText w:val="o"/>
+      <w:lvlJc w:val="left"/>
+      <w:pPr>
+        <w:ind w:left="1080" w:hanging="360"/>
+      </w:pPr>
+      <w:rPr>
+        <w:rFonts w:ascii="Courier New" w:hAnsi="Courier New" w:cs="Courier New" w:hint="default"/>
+      </w:rPr>
+    </w:lvl>
+    <w:lvl w:ilvl="2" w:tplc="04090005" w:tentative="1">
+      <w:start w:val="1"/>
+      <w:numFmt w:val="bullet"/>
+      <w:lvlText w:val=""/>
+      <w:lvlJc w:val="left"/>
+      <w:pPr>
+        <w:ind w:left="1800" w:hanging="360"/>
+      </w:pPr>
+      <w:rPr>
+        <w:rFonts w:ascii="Wingdings" w:hAnsi="Wingdings" w:hint="default"/>
+      </w:rPr>
+    </w:lvl>
+    <w:lvl w:ilvl="3" w:tplc="04090001" w:tentative="1">
+      <w:start w:val="1"/>
+      <w:numFmt w:val="bullet"/>
+      <w:lvlText w:val=""/>
+      <w:lvlJc w:val="left"/>
+      <w:pPr>
+        <w:ind w:left="2520" w:hanging="360"/>
+      </w:pPr>
+      <w:rPr>
+        <w:rFonts w:ascii="Symbol" w:hAnsi="Symbol" w:hint="default"/>
+      </w:rPr>
+    </w:lvl>
+    <w:lvl w:ilvl="4" w:tplc="04090003" w:tentative="1">
+      <w:start w:val="1"/>
+      <w:numFmt w:val="bullet"/>
+      <w:lvlText w:val="o"/>
+      <w:lvlJc w:val="left"/>
+      <w:pPr>
+        <w:ind w:left="3240" w:hanging="360"/>
+      </w:pPr>
+      <w:rPr>
+        <w:rFonts w:ascii="Courier New" w:hAnsi="Courier New" w:cs="Courier New" w:hint="default"/>
+      </w:rPr>
+    </w:lvl>
+    <w:lvl w:ilvl="5" w:tplc="04090005" w:tentative="1">
+      <w:start w:val="1"/>
+      <w:numFmt w:val="bullet"/>
+      <w:lvlText w:val=""/>
+      <w:lvlJc w:val="left"/>
+      <w:pPr>
+        <w:ind w:left="3960" w:hanging="360"/>
+      </w:pPr>
+      <w:rPr>
+        <w:rFonts w:ascii="Wingdings" w:hAnsi="Wingdings" w:hint="default"/>
+      </w:rPr>
+    </w:lvl>
+    <w:lvl w:ilvl="6" w:tplc="04090001" w:tentative="1">
+      <w:start w:val="1"/>
+      <w:numFmt w:val="bullet"/>
+      <w:lvlText w:val=""/>
+      <w:lvlJc w:val="left"/>
+      <w:pPr>
+        <w:ind w:left="4680" w:hanging="360"/>
+      </w:pPr>
+      <w:rPr>
+        <w:rFonts w:ascii="Symbol" w:hAnsi="Symbol" w:hint="default"/>
+      </w:rPr>
+    </w:lvl>
+    <w:lvl w:ilvl="7" w:tplc="04090003" w:tentative="1">
+      <w:start w:val="1"/>
+      <w:numFmt w:val="bullet"/>
+      <w:lvlText w:val="o"/>
+      <w:lvlJc w:val="left"/>
+      <w:pPr>
+        <w:ind w:left="5400" w:hanging="360"/>
+      </w:pPr>
+      <w:rPr>
+        <w:rFonts w:ascii="Courier New" w:hAnsi="Courier New" w:cs="Courier New" w:hint="default"/>
+      </w:rPr>
+    </w:lvl>
+    <w:lvl w:ilvl="8" w:tplc="04090005" w:tentative="1">
+      <w:start w:val="1"/>
+      <w:numFmt w:val="bullet"/>
+      <w:lvlText w:val=""/>
+      <w:lvlJc w:val="left"/>
+      <w:pPr>
+        <w:ind w:left="6120" w:hanging="360"/>
+      </w:pPr>
+      <w:rPr>
+        <w:rFonts w:ascii="Wingdings" w:hAnsi="Wingdings" w:hint="default"/>
+      </w:rPr>
+    </w:lvl>
+  </w:abstractNum>
+  <w:num w:numId="1">
+    <w:abstractNumId w:val="0"/>
+  </w:num>
+  <w:num w:numId="2">
+    <w:abstractNumId w:val="1"/>
+  </w:num>
+</w:numbering>
 </file>
 
 <file path=word/styles.xml><?xml version="1.0" encoding="utf-8"?>
@@ -264,6 +632,17 @@
     <w:semiHidden/>
     <w:unhideWhenUsed/>
   </w:style>
+  <w:style w:type="paragraph" w:styleId="ListParagraph">
+    <w:name w:val="List Paragraph"/>
+    <w:basedOn w:val="Normal"/>
+    <w:uiPriority w:val="34"/>
+    <w:qFormat/>
+    <w:rsid w:val="00946B08"/>
+    <w:pPr>
+      <w:ind w:left="720"/>
+      <w:contextualSpacing/>
+    </w:pPr>
+  </w:style>
 </w:styles>
 </file>
 
@@ -453,6 +832,17 @@
     <w:uiPriority w:val="99"/>
     <w:semiHidden/>
     <w:unhideWhenUsed/>
+  </w:style>
+  <w:style w:type="paragraph" w:styleId="ListParagraph">
+    <w:name w:val="List Paragraph"/>
+    <w:basedOn w:val="Normal"/>
+    <w:uiPriority w:val="34"/>
+    <w:qFormat/>
+    <w:rsid w:val="00946B08"/>
+    <w:pPr>
+      <w:ind w:left="720"/>
+      <w:contextualSpacing/>
+    </w:pPr>
   </w:style>
 </w:styles>
 </file>

</xml_diff>

<commit_message>
--DB version control: Template/DB Updates--
(this version uses version 0.2 of the database)

Minor correction to files names in DB_version_control\docs\DB Version Control Module Documentation.docx
Adding the list of items to address for the module: todo.txt
</commit_message>
<xml_diff>
--- a/docs/DB Version Control Module Documentation.docx
+++ b/docs/DB Version Control Module Documentation.docx
@@ -72,16 +72,8 @@
           <w:rPr>
             <w:rStyle w:val="Hyperlink"/>
           </w:rPr>
-          <w:t>DB Version Control Module SO</w:t>
+          <w:t>DB Version Control Module SOP</w:t>
         </w:r>
-        <w:bookmarkStart w:id="0" w:name="_GoBack"/>
-        <w:r>
-          <w:rPr>
-            <w:rStyle w:val="Hyperlink"/>
-          </w:rPr>
-          <w:t>P</w:t>
-        </w:r>
-        <w:bookmarkEnd w:id="0"/>
       </w:hyperlink>
     </w:p>
     <w:p>
@@ -224,7 +216,10 @@
         <w:t>DB_version_control_</w:t>
       </w:r>
       <w:r>
-        <w:t>DDL_DML_update_</w:t>
+        <w:t>DDL_DML</w:t>
+      </w:r>
+      <w:r>
+        <w:t>_upgrade_</w:t>
       </w:r>
       <w:proofErr w:type="gramStart"/>
       <w:r>
@@ -261,7 +256,13 @@
         <w:t>DB_version_control_</w:t>
       </w:r>
       <w:r>
-        <w:t>DDL_DML_update_v0.4</w:t>
+        <w:t>DDL_DML</w:t>
+      </w:r>
+      <w:r>
+        <w:t>_upgrade_v</w:t>
+      </w:r>
+      <w:r>
+        <w:t>0.4</w:t>
       </w:r>
       <w:r>
         <w:t>.sql</w:t>
@@ -269,11 +270,19 @@
       <w:r>
         <w:t xml:space="preserve"> and </w:t>
       </w:r>
+      <w:bookmarkStart w:id="0" w:name="_GoBack"/>
+      <w:bookmarkEnd w:id="0"/>
       <w:r>
         <w:t>DB_version_control_</w:t>
       </w:r>
       <w:r>
-        <w:t>DDL_DML_update_v0.5</w:t>
+        <w:t>DDL_DML</w:t>
+      </w:r>
+      <w:r>
+        <w:t>_upgrade_v</w:t>
+      </w:r>
+      <w:r>
+        <w:t>0.5</w:t>
       </w:r>
       <w:r>
         <w:t>.sql</w:t>

</xml_diff>

<commit_message>
--DB version control: Template/Readme Updates--
(this version uses version 0.2 of the database)

Version 0.6 of the DB Version Control Module

The DB_version_control/SQL/DB_version_control_templates.txt was updated with standard templates for upgrading database modules or installing/upgrading external database modules and includes guidance on git tags as well

Renamed the DB_version_control\docs\Installing or Upgrading the Database Documentation.docx to DB_version_control\docs\Installing or Upgrading the DB Version Control Module.docx
Renamed the DB_version_control\docs\Template - Installing or Upgrading the Database Documentation.docx to DB_version_control\docs\Template - Installing or Upgrading the Database.docx

Updated the DB Version Control Module SOP.docx and README.txt files to include more information about git tags
</commit_message>
<xml_diff>
--- a/docs/DB Version Control Module Documentation.docx
+++ b/docs/DB Version Control Module Documentation.docx
@@ -97,50 +97,90 @@
         </w:numPr>
         <w:rPr>
           <w:rStyle w:val="Hyperlink"/>
-          <w:color w:val="auto"/>
-          <w:u w:val="none"/>
         </w:rPr>
       </w:pPr>
+      <w:r>
+        <w:fldChar w:fldCharType="begin"/>
+      </w:r>
+      <w:r>
+        <w:instrText>HYPERLINK "C:\\Users\\Jesse.Abdul\\Documents\\Version Control\\Git\\centralized-tools\\DB_version_control\\docs\\Installing or Upgrading the DB Version Control Module.docx"</w:instrText>
+      </w:r>
+      <w:r>
+        <w:fldChar w:fldCharType="separate"/>
+      </w:r>
+      <w:r>
+        <w:rPr>
+          <w:rStyle w:val="Hyperlink"/>
+        </w:rPr>
+        <w:t>Installing or Upgrading the DB Version Contr</w:t>
+      </w:r>
+      <w:r>
+        <w:rPr>
+          <w:rStyle w:val="Hyperlink"/>
+        </w:rPr>
+        <w:t>o</w:t>
+      </w:r>
+      <w:r>
+        <w:rPr>
+          <w:rStyle w:val="Hyperlink"/>
+        </w:rPr>
+        <w:t>l M</w:t>
+      </w:r>
+      <w:r>
+        <w:rPr>
+          <w:rStyle w:val="Hyperlink"/>
+        </w:rPr>
+        <w:t>o</w:t>
+      </w:r>
+      <w:r>
+        <w:rPr>
+          <w:rStyle w:val="Hyperlink"/>
+        </w:rPr>
+        <w:t>dule</w:t>
+      </w:r>
+    </w:p>
+    <w:p>
+      <w:pPr>
+        <w:pStyle w:val="ListParagraph"/>
+        <w:numPr>
+          <w:ilvl w:val="0"/>
+          <w:numId w:val="4"/>
+        </w:numPr>
+        <w:rPr>
+          <w:rStyle w:val="Hyperlink"/>
+        </w:rPr>
+      </w:pPr>
+      <w:r>
+        <w:fldChar w:fldCharType="end"/>
+      </w:r>
       <w:hyperlink r:id="rId7" w:history="1">
         <w:r>
           <w:rPr>
             <w:rStyle w:val="Hyperlink"/>
           </w:rPr>
-          <w:t>Installing or Upgrading the Database Documentation</w:t>
+          <w:t>Template - Installing or Upgrading the</w:t>
+        </w:r>
+        <w:r>
+          <w:rPr>
+            <w:rStyle w:val="Hyperlink"/>
+          </w:rPr>
+          <w:t xml:space="preserve"> </w:t>
+        </w:r>
+        <w:bookmarkStart w:id="0" w:name="_GoBack"/>
+        <w:r>
+          <w:rPr>
+            <w:rStyle w:val="Hyperlink"/>
+          </w:rPr>
+          <w:t>D</w:t>
+        </w:r>
+        <w:bookmarkEnd w:id="0"/>
+        <w:r>
+          <w:rPr>
+            <w:rStyle w:val="Hyperlink"/>
+          </w:rPr>
+          <w:t>atabase</w:t>
         </w:r>
       </w:hyperlink>
-    </w:p>
-    <w:bookmarkStart w:id="0" w:name="_GoBack"/>
-    <w:bookmarkEnd w:id="0"/>
-    <w:p>
-      <w:pPr>
-        <w:pStyle w:val="ListParagraph"/>
-        <w:numPr>
-          <w:ilvl w:val="0"/>
-          <w:numId w:val="4"/>
-        </w:numPr>
-      </w:pPr>
-      <w:r>
-        <w:fldChar w:fldCharType="begin"/>
-      </w:r>
-      <w:r>
-        <w:instrText xml:space="preserve"> HYPERLINK "Template%20-%20Installing%20or%20Upgrading%20the%20Database%20Documentation.docx" </w:instrText>
-      </w:r>
-      <w:r>
-        <w:fldChar w:fldCharType="separate"/>
-      </w:r>
-      <w:r>
-        <w:rPr>
-          <w:rStyle w:val="Hyperlink"/>
-        </w:rPr>
-        <w:t>Template - Installing or Upgrading the Database Documentation</w:t>
-      </w:r>
-      <w:r>
-        <w:rPr>
-          <w:rStyle w:val="Hyperlink"/>
-        </w:rPr>
-        <w:fldChar w:fldCharType="end"/>
-      </w:r>
     </w:p>
     <w:p>
       <w:pPr>
@@ -240,6 +280,119 @@
 <file path=word/numbering.xml><?xml version="1.0" encoding="utf-8"?>
 <w:numbering xmlns:wpc="http://schemas.microsoft.com/office/word/2010/wordprocessingCanvas" xmlns:cx="http://schemas.microsoft.com/office/drawing/2014/chartex" xmlns:cx1="http://schemas.microsoft.com/office/drawing/2015/9/8/chartex" xmlns:mc="http://schemas.openxmlformats.org/markup-compatibility/2006" xmlns:o="urn:schemas-microsoft-com:office:office" xmlns:r="http://schemas.openxmlformats.org/officeDocument/2006/relationships" xmlns:m="http://schemas.openxmlformats.org/officeDocument/2006/math" xmlns:v="urn:schemas-microsoft-com:vml" xmlns:wp14="http://schemas.microsoft.com/office/word/2010/wordprocessingDrawing" xmlns:wp="http://schemas.openxmlformats.org/drawingml/2006/wordprocessingDrawing" xmlns:w10="urn:schemas-microsoft-com:office:word" xmlns:w="http://schemas.openxmlformats.org/wordprocessingml/2006/main" xmlns:w14="http://schemas.microsoft.com/office/word/2010/wordml" xmlns:w15="http://schemas.microsoft.com/office/word/2012/wordml" xmlns:w16se="http://schemas.microsoft.com/office/word/2015/wordml/symex" xmlns:wpg="http://schemas.microsoft.com/office/word/2010/wordprocessingGroup" xmlns:wpi="http://schemas.microsoft.com/office/word/2010/wordprocessingInk" xmlns:wne="http://schemas.microsoft.com/office/word/2006/wordml" xmlns:wps="http://schemas.microsoft.com/office/word/2010/wordprocessingShape" mc:Ignorable="w14 w15 w16se wp14">
   <w:abstractNum w:abstractNumId="0" w15:restartNumberingAfterBreak="0">
+    <w:nsid w:val="004165EB"/>
+    <w:multiLevelType w:val="hybridMultilevel"/>
+    <w:tmpl w:val="6DAE4200"/>
+    <w:lvl w:ilvl="0" w:tplc="04090001">
+      <w:start w:val="1"/>
+      <w:numFmt w:val="bullet"/>
+      <w:lvlText w:val=""/>
+      <w:lvlJc w:val="left"/>
+      <w:pPr>
+        <w:ind w:left="360" w:hanging="360"/>
+      </w:pPr>
+      <w:rPr>
+        <w:rFonts w:ascii="Symbol" w:hAnsi="Symbol" w:hint="default"/>
+      </w:rPr>
+    </w:lvl>
+    <w:lvl w:ilvl="1" w:tplc="04090003">
+      <w:start w:val="1"/>
+      <w:numFmt w:val="bullet"/>
+      <w:lvlText w:val="o"/>
+      <w:lvlJc w:val="left"/>
+      <w:pPr>
+        <w:ind w:left="1080" w:hanging="360"/>
+      </w:pPr>
+      <w:rPr>
+        <w:rFonts w:ascii="Courier New" w:hAnsi="Courier New" w:cs="Courier New" w:hint="default"/>
+      </w:rPr>
+    </w:lvl>
+    <w:lvl w:ilvl="2" w:tplc="04090005" w:tentative="1">
+      <w:start w:val="1"/>
+      <w:numFmt w:val="bullet"/>
+      <w:lvlText w:val=""/>
+      <w:lvlJc w:val="left"/>
+      <w:pPr>
+        <w:ind w:left="1800" w:hanging="360"/>
+      </w:pPr>
+      <w:rPr>
+        <w:rFonts w:ascii="Wingdings" w:hAnsi="Wingdings" w:hint="default"/>
+      </w:rPr>
+    </w:lvl>
+    <w:lvl w:ilvl="3" w:tplc="04090001" w:tentative="1">
+      <w:start w:val="1"/>
+      <w:numFmt w:val="bullet"/>
+      <w:lvlText w:val=""/>
+      <w:lvlJc w:val="left"/>
+      <w:pPr>
+        <w:ind w:left="2520" w:hanging="360"/>
+      </w:pPr>
+      <w:rPr>
+        <w:rFonts w:ascii="Symbol" w:hAnsi="Symbol" w:hint="default"/>
+      </w:rPr>
+    </w:lvl>
+    <w:lvl w:ilvl="4" w:tplc="04090003" w:tentative="1">
+      <w:start w:val="1"/>
+      <w:numFmt w:val="bullet"/>
+      <w:lvlText w:val="o"/>
+      <w:lvlJc w:val="left"/>
+      <w:pPr>
+        <w:ind w:left="3240" w:hanging="360"/>
+      </w:pPr>
+      <w:rPr>
+        <w:rFonts w:ascii="Courier New" w:hAnsi="Courier New" w:cs="Courier New" w:hint="default"/>
+      </w:rPr>
+    </w:lvl>
+    <w:lvl w:ilvl="5" w:tplc="04090005" w:tentative="1">
+      <w:start w:val="1"/>
+      <w:numFmt w:val="bullet"/>
+      <w:lvlText w:val=""/>
+      <w:lvlJc w:val="left"/>
+      <w:pPr>
+        <w:ind w:left="3960" w:hanging="360"/>
+      </w:pPr>
+      <w:rPr>
+        <w:rFonts w:ascii="Wingdings" w:hAnsi="Wingdings" w:hint="default"/>
+      </w:rPr>
+    </w:lvl>
+    <w:lvl w:ilvl="6" w:tplc="04090001" w:tentative="1">
+      <w:start w:val="1"/>
+      <w:numFmt w:val="bullet"/>
+      <w:lvlText w:val=""/>
+      <w:lvlJc w:val="left"/>
+      <w:pPr>
+        <w:ind w:left="4680" w:hanging="360"/>
+      </w:pPr>
+      <w:rPr>
+        <w:rFonts w:ascii="Symbol" w:hAnsi="Symbol" w:hint="default"/>
+      </w:rPr>
+    </w:lvl>
+    <w:lvl w:ilvl="7" w:tplc="04090003" w:tentative="1">
+      <w:start w:val="1"/>
+      <w:numFmt w:val="bullet"/>
+      <w:lvlText w:val="o"/>
+      <w:lvlJc w:val="left"/>
+      <w:pPr>
+        <w:ind w:left="5400" w:hanging="360"/>
+      </w:pPr>
+      <w:rPr>
+        <w:rFonts w:ascii="Courier New" w:hAnsi="Courier New" w:cs="Courier New" w:hint="default"/>
+      </w:rPr>
+    </w:lvl>
+    <w:lvl w:ilvl="8" w:tplc="04090005" w:tentative="1">
+      <w:start w:val="1"/>
+      <w:numFmt w:val="bullet"/>
+      <w:lvlText w:val=""/>
+      <w:lvlJc w:val="left"/>
+      <w:pPr>
+        <w:ind w:left="6120" w:hanging="360"/>
+      </w:pPr>
+      <w:rPr>
+        <w:rFonts w:ascii="Wingdings" w:hAnsi="Wingdings" w:hint="default"/>
+      </w:rPr>
+    </w:lvl>
+  </w:abstractNum>
+  <w:abstractNum w:abstractNumId="1" w15:restartNumberingAfterBreak="0">
     <w:nsid w:val="42C00ACA"/>
     <w:multiLevelType w:val="hybridMultilevel"/>
     <w:tmpl w:val="37040E3C"/>
@@ -352,7 +505,7 @@
       </w:rPr>
     </w:lvl>
   </w:abstractNum>
-  <w:abstractNum w:abstractNumId="1" w15:restartNumberingAfterBreak="0">
+  <w:abstractNum w:abstractNumId="2" w15:restartNumberingAfterBreak="0">
     <w:nsid w:val="53B81330"/>
     <w:multiLevelType w:val="hybridMultilevel"/>
     <w:tmpl w:val="894236DE"/>
@@ -465,7 +618,7 @@
       </w:rPr>
     </w:lvl>
   </w:abstractNum>
-  <w:abstractNum w:abstractNumId="2" w15:restartNumberingAfterBreak="0">
+  <w:abstractNum w:abstractNumId="3" w15:restartNumberingAfterBreak="0">
     <w:nsid w:val="635A3D89"/>
     <w:multiLevelType w:val="hybridMultilevel"/>
     <w:tmpl w:val="E73C7CE8"/>
@@ -578,7 +731,7 @@
       </w:rPr>
     </w:lvl>
   </w:abstractNum>
-  <w:abstractNum w:abstractNumId="3" w15:restartNumberingAfterBreak="0">
+  <w:abstractNum w:abstractNumId="4" w15:restartNumberingAfterBreak="0">
     <w:nsid w:val="63CE25E3"/>
     <w:multiLevelType w:val="hybridMultilevel"/>
     <w:tmpl w:val="7624B428"/>
@@ -692,16 +845,19 @@
     </w:lvl>
   </w:abstractNum>
   <w:num w:numId="1">
-    <w:abstractNumId w:val="0"/>
+    <w:abstractNumId w:val="1"/>
   </w:num>
   <w:num w:numId="2">
+    <w:abstractNumId w:val="4"/>
+  </w:num>
+  <w:num w:numId="3">
+    <w:abstractNumId w:val="2"/>
+  </w:num>
+  <w:num w:numId="4">
     <w:abstractNumId w:val="3"/>
   </w:num>
-  <w:num w:numId="3">
-    <w:abstractNumId w:val="1"/>
-  </w:num>
-  <w:num w:numId="4">
-    <w:abstractNumId w:val="2"/>
+  <w:num w:numId="5">
+    <w:abstractNumId w:val="0"/>
   </w:num>
 </w:numbering>
 </file>

</xml_diff>

<commit_message>
--DB version control: Documentation Updates--
Modified all documentation to use the updated URLs from the new GitLab server
</commit_message>
<xml_diff>
--- a/docs/DB Version Control Module Documentation.docx
+++ b/docs/DB Version Control Module Documentation.docx
@@ -72,7 +72,7 @@
           <w:sz w:val="22"/>
           <w:szCs w:val="22"/>
         </w:rPr>
-        <w:t>will serve to inform data staff of which database module version is installed on a given database instance and when each database module upgrade was applied to the instance.  This module is used to apply the necessary database upgrades in the correct order to depl</w:t>
+        <w:t>will serve to inform data staff of which database module version is installed on a given database instance and when each database module up</w:t>
       </w:r>
       <w:bookmarkStart w:id="0" w:name="_GoBack"/>
       <w:bookmarkEnd w:id="0"/>
@@ -83,7 +83,7 @@
           <w:sz w:val="22"/>
           <w:szCs w:val="22"/>
         </w:rPr>
-        <w:t>oy a given database module version for an associated application/module.</w:t>
+        <w:t>grade was applied to the instance.  This module is used to apply the necessary database upgrades in the correct order to deploy a given database module version for an associated application/module.</w:t>
       </w:r>
     </w:p>
     <w:p>
@@ -134,11 +134,14 @@
           <w:rPr>
             <w:rStyle w:val="Hyperlink"/>
           </w:rPr>
-          <w:t>git@pichub.pifsc.gov:application-development/centralized-tools.git</w:t>
+          <w:t>git@gitlab.pifsc.gov:centralized-data-tools/centralized-tools.git</w:t>
         </w:r>
       </w:hyperlink>
       <w:r>
-        <w:t xml:space="preserve"> in the </w:t>
+        <w:t xml:space="preserve"> </w:t>
+      </w:r>
+      <w:r>
+        <w:t xml:space="preserve">in the </w:t>
       </w:r>
       <w:proofErr w:type="spellStart"/>
       <w:r>
@@ -238,19 +241,7 @@
           <w:rPr>
             <w:rStyle w:val="Hyperlink"/>
           </w:rPr>
-          <w:t>Database Naming Conventio</w:t>
-        </w:r>
-        <w:r>
-          <w:rPr>
-            <w:rStyle w:val="Hyperlink"/>
-          </w:rPr>
-          <w:t>n</w:t>
-        </w:r>
-        <w:r>
-          <w:rPr>
-            <w:rStyle w:val="Hyperlink"/>
-          </w:rPr>
-          <w:t>s</w:t>
+          <w:t>Database Naming Conventions</w:t>
         </w:r>
       </w:hyperlink>
     </w:p>

</xml_diff>